<commit_message>
updated find and replace MS word doc script
</commit_message>
<xml_diff>
--- a/outputFile.docx
+++ b/outputFile.docx
@@ -26,7 +26,7 @@
           <w:sz w:val="30"/>
           <w:szCs w:val="30"/>
         </w:rPr>
-        <w:t>The myth of Tantalus</w:t>
+        <w:t>The myth of newTantalus</w:t>
       </w:r>
     </w:p>
     <w:bookmarkStart w:id="0" w:name="_GoBack"/>
@@ -134,7 +134,7 @@
           <w:szCs w:val="21"/>
           <w:bdr w:val="none" w:sz="0" w:space="0" w:color="auto" w:frame="1"/>
         </w:rPr>
-        <w:t>The myth of Tantalus</w:t>
+        <w:t>The myth of newTantalus</w:t>
       </w:r>
       <w:r>
         <w:rPr>
@@ -153,7 +153,7 @@
           <w:sz w:val="21"/>
           <w:szCs w:val="21"/>
         </w:rPr>
-        <w:t xml:space="preserve">is about the punishment of Tantalus by the Gods and it is associated with many other myths in Greek mythology referring to </w:t>
+        <w:t xml:space="preserve">is about the punishment of newTantalus by the Gods and it is associated with many other myths in Greek mythology referring to </w:t>
       </w:r>
       <w:proofErr w:type="gramStart"/>
       <w:r>
@@ -217,7 +217,7 @@
           <w:szCs w:val="21"/>
           <w:bdr w:val="none" w:sz="0" w:space="0" w:color="auto" w:frame="1"/>
         </w:rPr>
-        <w:t>Tantalus</w:t>
+        <w:t>newTantalus</w:t>
       </w:r>
       <w:r>
         <w:rPr>
@@ -259,7 +259,7 @@
           <w:sz w:val="21"/>
           <w:szCs w:val="21"/>
         </w:rPr>
-        <w:t>Tantalus was also punished with the so called eternal punishment, like</w:t>
+        <w:t>newTantalus was also punished with the so called eternal punishment, like</w:t>
       </w:r>
       <w:proofErr w:type="gramStart"/>
       <w:r>
@@ -284,7 +284,7 @@
             <w:szCs w:val="21"/>
             <w:bdr w:val="none" w:sz="0" w:space="0" w:color="auto" w:frame="1"/>
           </w:rPr>
-          <w:t>Sisyphus</w:t>
+          <w:t>newSisyphus</w:t>
         </w:r>
       </w:hyperlink>
       <w:r>
@@ -312,7 +312,7 @@
           <w:rFonts w:ascii="Arial" w:hAnsi="Arial" w:cs="Arial"/>
           <w:color w:val="565656"/>
         </w:rPr>
-        <w:t>Family Tree of Tantalus</w:t>
+        <w:t>Family Tree of newTantalus</w:t>
       </w:r>
     </w:p>
     <w:p>
@@ -335,7 +335,7 @@
           <w:sz w:val="21"/>
           <w:szCs w:val="21"/>
         </w:rPr>
-        <w:t>Zeus was the father of Tantalus</w:t>
+        <w:t>Zeus was the father of newTantalus</w:t>
       </w:r>
     </w:p>
     <w:p>
@@ -357,7 +357,7 @@
           <w:sz w:val="21"/>
           <w:szCs w:val="21"/>
         </w:rPr>
-        <w:t xml:space="preserve">Pluto was the mother of Tantalus. Pluto was an Oceanid, the daughter of </w:t>
+        <w:t xml:space="preserve">Pluto was the mother of newTantalus. Pluto was an Oceanid, the daughter of </w:t>
       </w:r>
       <w:proofErr w:type="spellStart"/>
       <w:r>
@@ -388,7 +388,7 @@
           <w:sz w:val="21"/>
           <w:szCs w:val="21"/>
         </w:rPr>
-        <w:t>Dione was the wife of Tantalus</w:t>
+        <w:t>Dione was the wife of newTantalus</w:t>
       </w:r>
     </w:p>
     <w:p>
@@ -410,7 +410,7 @@
           <w:sz w:val="21"/>
           <w:szCs w:val="21"/>
         </w:rPr>
-        <w:t xml:space="preserve">Tantalus and Dione had 3 children: Niobe, </w:t>
+        <w:t xml:space="preserve">newTantalus and Dione had 3 children: Niobe, </w:t>
       </w:r>
       <w:proofErr w:type="spellStart"/>
       <w:r>

</xml_diff>